<commit_message>
added LIESMICH.md, added chaptersvto doku
</commit_message>
<xml_diff>
--- a/CleanOutputMVC_Documentation_EN.docx
+++ b/CleanOutputMVC_Documentation_EN.docx
@@ -4627,55 +4627,70 @@
       </w:pPr>
       <w:r>
         <w:rPr>
-          <w:rFonts w:ascii="Arial Unicode MS" w:cs="Arial Unicode MS" w:eastAsia="Arial Unicode MS" w:hAnsi="Arial Unicode MS"/>
+          <w:rFonts w:ascii="Arimo" w:cs="Arimo" w:eastAsia="Arimo" w:hAnsi="Arimo"/>
           <w:rtl w:val="0"/>
         </w:rPr>
         <w:t xml:space="preserve">from outside to inside: request → middleware → controller</w:t>
       </w:r>
-    </w:p>
-    <w:p>
-      <w:pPr>
-        <w:rPr/>
-      </w:pPr>
-      <w:r>
-        <w:rPr>
-          <w:rtl w:val="0"/>
-        </w:rPr>
-      </w:r>
-    </w:p>
-    <w:p>
-      <w:pPr>
-        <w:rPr/>
-      </w:pPr>
-      <w:r>
-        <w:rPr>
-          <w:rFonts w:ascii="Arial Unicode MS" w:cs="Arial Unicode MS" w:eastAsia="Arial Unicode MS" w:hAnsi="Arial Unicode MS"/>
+      <w:r>
+        <w:rPr>
+          <w:rtl w:val="0"/>
+        </w:rPr>
+      </w:r>
+    </w:p>
+    <w:p>
+      <w:pPr>
+        <w:rPr/>
+      </w:pPr>
+      <w:r>
+        <w:rPr>
+          <w:rtl w:val="0"/>
+        </w:rPr>
+      </w:r>
+    </w:p>
+    <w:p>
+      <w:pPr>
+        <w:rPr/>
+      </w:pPr>
+      <w:r>
+        <w:rPr>
+          <w:rFonts w:ascii="Arimo" w:cs="Arimo" w:eastAsia="Arimo" w:hAnsi="Arimo"/>
           <w:rtl w:val="0"/>
         </w:rPr>
         <w:t xml:space="preserve">from decision to description: controller → PageContext</w:t>
       </w:r>
-    </w:p>
-    <w:p>
-      <w:pPr>
-        <w:rPr/>
-      </w:pPr>
-      <w:r>
-        <w:rPr>
-          <w:rtl w:val="0"/>
-        </w:rPr>
-      </w:r>
-    </w:p>
-    <w:p>
-      <w:pPr>
-        <w:rPr/>
-      </w:pPr>
-      <w:r>
-        <w:rPr>
-          <w:rFonts w:ascii="Arial Unicode MS" w:cs="Arial Unicode MS" w:eastAsia="Arial Unicode MS" w:hAnsi="Arial Unicode MS"/>
+      <w:r>
+        <w:rPr>
+          <w:rtl w:val="0"/>
+        </w:rPr>
+      </w:r>
+    </w:p>
+    <w:p>
+      <w:pPr>
+        <w:rPr/>
+      </w:pPr>
+      <w:r>
+        <w:rPr>
+          <w:rtl w:val="0"/>
+        </w:rPr>
+      </w:r>
+    </w:p>
+    <w:p>
+      <w:pPr>
+        <w:rPr/>
+      </w:pPr>
+      <w:r>
+        <w:rPr>
+          <w:rFonts w:ascii="Arimo" w:cs="Arimo" w:eastAsia="Arimo" w:hAnsi="Arimo"/>
           <w:rtl w:val="0"/>
         </w:rPr>
         <w:t xml:space="preserve">from description to output: PageContext → renderer → view</w:t>
       </w:r>
+      <w:r>
+        <w:rPr>
+          <w:rtl w:val="0"/>
+        </w:rPr>
+      </w:r>
     </w:p>
     <w:p>
       <w:pPr>
@@ -20204,6 +20219,1717 @@
           <w:rtl w:val="0"/>
         </w:rPr>
         <w:t xml:space="preserve">Limitation is part of quality.</w:t>
+      </w:r>
+    </w:p>
+    <w:p>
+      <w:pPr>
+        <w:rPr/>
+      </w:pPr>
+      <w:r>
+        <w:rPr>
+          <w:rtl w:val="0"/>
+        </w:rPr>
+      </w:r>
+    </w:p>
+    <w:p>
+      <w:pPr>
+        <w:rPr/>
+      </w:pPr>
+      <w:r>
+        <w:rPr>
+          <w:rtl w:val="0"/>
+        </w:rPr>
+        <w:t xml:space="preserve">–</w:t>
+      </w:r>
+    </w:p>
+    <w:p>
+      <w:pPr>
+        <w:rPr/>
+      </w:pPr>
+      <w:r>
+        <w:rPr>
+          <w:rtl w:val="0"/>
+        </w:rPr>
+      </w:r>
+    </w:p>
+    <w:p>
+      <w:pPr>
+        <w:rPr/>
+      </w:pPr>
+      <w:r>
+        <w:rPr>
+          <w:rtl w:val="0"/>
+        </w:rPr>
+      </w:r>
+    </w:p>
+    <w:p>
+      <w:pPr>
+        <w:rPr>
+          <w:sz w:val="28"/>
+          <w:szCs w:val="28"/>
+        </w:rPr>
+      </w:pPr>
+      <w:r>
+        <w:rPr>
+          <w:sz w:val="28"/>
+          <w:szCs w:val="28"/>
+          <w:rtl w:val="0"/>
+        </w:rPr>
+        <w:t xml:space="preserve">Governance, Responsibility &amp; Conscious Usage</w:t>
+      </w:r>
+    </w:p>
+    <w:p>
+      <w:pPr>
+        <w:rPr/>
+      </w:pPr>
+      <w:r>
+        <w:rPr>
+          <w:rtl w:val="0"/>
+        </w:rPr>
+      </w:r>
+    </w:p>
+    <w:p>
+      <w:pPr>
+        <w:rPr/>
+      </w:pPr>
+      <w:r>
+        <w:rPr>
+          <w:rtl w:val="0"/>
+        </w:rPr>
+      </w:r>
+    </w:p>
+    <w:p>
+      <w:pPr>
+        <w:rPr/>
+      </w:pPr>
+      <w:r>
+        <w:rPr>
+          <w:rtl w:val="0"/>
+        </w:rPr>
+        <w:t xml:space="preserve">Purpose:</w:t>
+      </w:r>
+    </w:p>
+    <w:p>
+      <w:pPr>
+        <w:rPr/>
+      </w:pPr>
+      <w:r>
+        <w:rPr>
+          <w:rtl w:val="0"/>
+        </w:rPr>
+        <w:t xml:space="preserve">Explain why architecture quality is not only code-based.</w:t>
+      </w:r>
+    </w:p>
+    <w:p>
+      <w:pPr>
+        <w:rPr/>
+      </w:pPr>
+      <w:r>
+        <w:rPr>
+          <w:rtl w:val="0"/>
+        </w:rPr>
+      </w:r>
+    </w:p>
+    <w:p>
+      <w:pPr>
+        <w:rPr/>
+      </w:pPr>
+      <w:r>
+        <w:rPr>
+          <w:rtl w:val="0"/>
+        </w:rPr>
+        <w:t xml:space="preserve">Content:</w:t>
+      </w:r>
+    </w:p>
+    <w:p>
+      <w:pPr>
+        <w:rPr/>
+      </w:pPr>
+      <w:r>
+        <w:rPr>
+          <w:rtl w:val="0"/>
+        </w:rPr>
+      </w:r>
+    </w:p>
+    <w:p>
+      <w:pPr>
+        <w:rPr/>
+      </w:pPr>
+      <w:r>
+        <w:rPr>
+          <w:rtl w:val="0"/>
+        </w:rPr>
+        <w:t xml:space="preserve">Governance as part of the architecture</w:t>
+      </w:r>
+    </w:p>
+    <w:p>
+      <w:pPr>
+        <w:rPr/>
+      </w:pPr>
+      <w:r>
+        <w:rPr>
+          <w:rtl w:val="0"/>
+        </w:rPr>
+      </w:r>
+    </w:p>
+    <w:p>
+      <w:pPr>
+        <w:rPr/>
+      </w:pPr>
+      <w:r>
+        <w:rPr>
+          <w:rtl w:val="0"/>
+        </w:rPr>
+        <w:t xml:space="preserve">Clean Output MVC follows a deliberately strict architecture. Not all quality can be enforced technically.</w:t>
+      </w:r>
+    </w:p>
+    <w:p>
+      <w:pPr>
+        <w:rPr/>
+      </w:pPr>
+      <w:r>
+        <w:rPr>
+          <w:rtl w:val="0"/>
+        </w:rPr>
+      </w:r>
+    </w:p>
+    <w:p>
+      <w:pPr>
+        <w:rPr/>
+      </w:pPr>
+      <w:r>
+        <w:rPr>
+          <w:rtl w:val="0"/>
+        </w:rPr>
+        <w:t xml:space="preserve">A significant part of quality emerges from:</w:t>
+      </w:r>
+    </w:p>
+    <w:p>
+      <w:pPr>
+        <w:rPr/>
+      </w:pPr>
+      <w:r>
+        <w:rPr>
+          <w:rtl w:val="0"/>
+        </w:rPr>
+      </w:r>
+    </w:p>
+    <w:p>
+      <w:pPr>
+        <w:rPr/>
+      </w:pPr>
+      <w:r>
+        <w:rPr>
+          <w:rtl w:val="0"/>
+        </w:rPr>
+        <w:t xml:space="preserve">conscious usage</w:t>
+      </w:r>
+    </w:p>
+    <w:p>
+      <w:pPr>
+        <w:rPr/>
+      </w:pPr>
+      <w:r>
+        <w:rPr>
+          <w:rtl w:val="0"/>
+        </w:rPr>
+      </w:r>
+    </w:p>
+    <w:p>
+      <w:pPr>
+        <w:rPr/>
+      </w:pPr>
+      <w:r>
+        <w:rPr>
+          <w:rtl w:val="0"/>
+        </w:rPr>
+        <w:t xml:space="preserve">shared guidelines</w:t>
+      </w:r>
+    </w:p>
+    <w:p>
+      <w:pPr>
+        <w:rPr/>
+      </w:pPr>
+      <w:r>
+        <w:rPr>
+          <w:rtl w:val="0"/>
+        </w:rPr>
+      </w:r>
+    </w:p>
+    <w:p>
+      <w:pPr>
+        <w:rPr/>
+      </w:pPr>
+      <w:r>
+        <w:rPr>
+          <w:rtl w:val="0"/>
+        </w:rPr>
+        <w:t xml:space="preserve">architectural reviews</w:t>
+      </w:r>
+    </w:p>
+    <w:p>
+      <w:pPr>
+        <w:rPr/>
+      </w:pPr>
+      <w:r>
+        <w:rPr>
+          <w:rtl w:val="0"/>
+        </w:rPr>
+      </w:r>
+    </w:p>
+    <w:p>
+      <w:pPr>
+        <w:rPr/>
+      </w:pPr>
+      <w:r>
+        <w:rPr>
+          <w:rtl w:val="0"/>
+        </w:rPr>
+        <w:t xml:space="preserve">documented deviations</w:t>
+      </w:r>
+    </w:p>
+    <w:p>
+      <w:pPr>
+        <w:rPr/>
+      </w:pPr>
+      <w:r>
+        <w:rPr>
+          <w:rtl w:val="0"/>
+        </w:rPr>
+      </w:r>
+    </w:p>
+    <w:p>
+      <w:pPr>
+        <w:rPr/>
+      </w:pPr>
+      <w:r>
+        <w:rPr>
+          <w:rtl w:val="0"/>
+        </w:rPr>
+      </w:r>
+    </w:p>
+    <w:p>
+      <w:pPr>
+        <w:rPr/>
+      </w:pPr>
+      <w:r>
+        <w:rPr>
+          <w:rtl w:val="0"/>
+        </w:rPr>
+        <w:t xml:space="preserve">The framework trusts developers to take responsibility for architectural decisions.</w:t>
+      </w:r>
+    </w:p>
+    <w:p>
+      <w:pPr>
+        <w:rPr/>
+      </w:pPr>
+      <w:r>
+        <w:rPr>
+          <w:rtl w:val="0"/>
+        </w:rPr>
+      </w:r>
+    </w:p>
+    <w:p>
+      <w:pPr>
+        <w:rPr/>
+      </w:pPr>
+      <w:r>
+        <w:rPr>
+          <w:rtl w:val="0"/>
+        </w:rPr>
+        <w:t xml:space="preserve">Deviation is allowed — but never silently.</w:t>
+      </w:r>
+    </w:p>
+    <w:p>
+      <w:pPr>
+        <w:rPr/>
+      </w:pPr>
+      <w:r>
+        <w:rPr>
+          <w:rtl w:val="0"/>
+        </w:rPr>
+      </w:r>
+    </w:p>
+    <w:p>
+      <w:pPr>
+        <w:rPr/>
+      </w:pPr>
+      <w:r>
+        <w:rPr>
+          <w:rtl w:val="0"/>
+        </w:rPr>
+        <w:t xml:space="preserve">Explicit responsibility</w:t>
+      </w:r>
+    </w:p>
+    <w:p>
+      <w:pPr>
+        <w:rPr/>
+      </w:pPr>
+      <w:r>
+        <w:rPr>
+          <w:rtl w:val="0"/>
+        </w:rPr>
+      </w:r>
+    </w:p>
+    <w:p>
+      <w:pPr>
+        <w:rPr/>
+      </w:pPr>
+      <w:r>
+        <w:rPr>
+          <w:rtl w:val="0"/>
+        </w:rPr>
+        <w:t xml:space="preserve">Using hooks, plugins, optional services or special solutions means taking responsibility for their impact on:</w:t>
+      </w:r>
+    </w:p>
+    <w:p>
+      <w:pPr>
+        <w:rPr/>
+      </w:pPr>
+      <w:r>
+        <w:rPr>
+          <w:rtl w:val="0"/>
+        </w:rPr>
+      </w:r>
+    </w:p>
+    <w:p>
+      <w:pPr>
+        <w:rPr/>
+      </w:pPr>
+      <w:r>
+        <w:rPr>
+          <w:rtl w:val="0"/>
+        </w:rPr>
+        <w:t xml:space="preserve">output quality</w:t>
+      </w:r>
+    </w:p>
+    <w:p>
+      <w:pPr>
+        <w:rPr/>
+      </w:pPr>
+      <w:r>
+        <w:rPr>
+          <w:rtl w:val="0"/>
+        </w:rPr>
+      </w:r>
+    </w:p>
+    <w:p>
+      <w:pPr>
+        <w:rPr/>
+      </w:pPr>
+      <w:r>
+        <w:rPr>
+          <w:rtl w:val="0"/>
+        </w:rPr>
+        <w:t xml:space="preserve">maintainability</w:t>
+      </w:r>
+    </w:p>
+    <w:p>
+      <w:pPr>
+        <w:rPr/>
+      </w:pPr>
+      <w:r>
+        <w:rPr>
+          <w:rtl w:val="0"/>
+        </w:rPr>
+      </w:r>
+    </w:p>
+    <w:p>
+      <w:pPr>
+        <w:rPr/>
+      </w:pPr>
+      <w:r>
+        <w:rPr>
+          <w:rtl w:val="0"/>
+        </w:rPr>
+        <w:t xml:space="preserve">clarity</w:t>
+      </w:r>
+    </w:p>
+    <w:p>
+      <w:pPr>
+        <w:rPr/>
+      </w:pPr>
+      <w:r>
+        <w:rPr>
+          <w:rtl w:val="0"/>
+        </w:rPr>
+      </w:r>
+    </w:p>
+    <w:p>
+      <w:pPr>
+        <w:rPr/>
+      </w:pPr>
+      <w:r>
+        <w:rPr>
+          <w:rtl w:val="0"/>
+        </w:rPr>
+      </w:r>
+    </w:p>
+    <w:p>
+      <w:pPr>
+        <w:rPr/>
+      </w:pPr>
+      <w:r>
+        <w:rPr>
+          <w:rtl w:val="0"/>
+        </w:rPr>
+        <w:t xml:space="preserve">Order is not enforced by restrictions, but by structure, transparency and discipline.</w:t>
+      </w:r>
+    </w:p>
+    <w:p>
+      <w:pPr>
+        <w:rPr/>
+      </w:pPr>
+      <w:r>
+        <w:rPr>
+          <w:rtl w:val="0"/>
+        </w:rPr>
+      </w:r>
+    </w:p>
+    <w:p>
+      <w:pPr>
+        <w:rPr/>
+      </w:pPr>
+      <w:r>
+        <w:rPr>
+          <w:rtl w:val="0"/>
+        </w:rPr>
+      </w:r>
+    </w:p>
+    <w:p>
+      <w:pPr>
+        <w:rPr/>
+      </w:pPr>
+      <w:r>
+        <w:rPr>
+          <w:rtl w:val="0"/>
+        </w:rPr>
+        <w:t xml:space="preserve">---</w:t>
+      </w:r>
+    </w:p>
+    <w:p>
+      <w:pPr>
+        <w:rPr/>
+      </w:pPr>
+      <w:r>
+        <w:rPr>
+          <w:rtl w:val="0"/>
+        </w:rPr>
+      </w:r>
+    </w:p>
+    <w:p>
+      <w:pPr>
+        <w:rPr>
+          <w:sz w:val="28"/>
+          <w:szCs w:val="28"/>
+        </w:rPr>
+      </w:pPr>
+      <w:r>
+        <w:rPr>
+          <w:sz w:val="28"/>
+          <w:szCs w:val="28"/>
+          <w:rtl w:val="0"/>
+        </w:rPr>
+        <w:t xml:space="preserve">Failure Modes &amp; Typical Misuse</w:t>
+      </w:r>
+    </w:p>
+    <w:p>
+      <w:pPr>
+        <w:rPr/>
+      </w:pPr>
+      <w:r>
+        <w:rPr>
+          <w:rtl w:val="0"/>
+        </w:rPr>
+      </w:r>
+    </w:p>
+    <w:p>
+      <w:pPr>
+        <w:rPr/>
+      </w:pPr>
+      <w:r>
+        <w:rPr>
+          <w:rtl w:val="0"/>
+        </w:rPr>
+      </w:r>
+    </w:p>
+    <w:p>
+      <w:pPr>
+        <w:rPr/>
+      </w:pPr>
+      <w:r>
+        <w:rPr>
+          <w:rtl w:val="0"/>
+        </w:rPr>
+        <w:t xml:space="preserve">Purpose:</w:t>
+      </w:r>
+    </w:p>
+    <w:p>
+      <w:pPr>
+        <w:rPr/>
+      </w:pPr>
+      <w:r>
+        <w:rPr>
+          <w:rtl w:val="0"/>
+        </w:rPr>
+        <w:t xml:space="preserve">Expose architectural misuse before it becomes a problem.</w:t>
+      </w:r>
+    </w:p>
+    <w:p>
+      <w:pPr>
+        <w:rPr/>
+      </w:pPr>
+      <w:r>
+        <w:rPr>
+          <w:rtl w:val="0"/>
+        </w:rPr>
+      </w:r>
+    </w:p>
+    <w:p>
+      <w:pPr>
+        <w:rPr/>
+      </w:pPr>
+      <w:r>
+        <w:rPr>
+          <w:rtl w:val="0"/>
+        </w:rPr>
+        <w:t xml:space="preserve">Content:</w:t>
+      </w:r>
+    </w:p>
+    <w:p>
+      <w:pPr>
+        <w:rPr/>
+      </w:pPr>
+      <w:r>
+        <w:rPr>
+          <w:rtl w:val="0"/>
+        </w:rPr>
+      </w:r>
+    </w:p>
+    <w:p>
+      <w:pPr>
+        <w:rPr/>
+      </w:pPr>
+      <w:r>
+        <w:rPr>
+          <w:rtl w:val="0"/>
+        </w:rPr>
+        <w:t xml:space="preserve">Failure modes instead of bugs</w:t>
+      </w:r>
+    </w:p>
+    <w:p>
+      <w:pPr>
+        <w:rPr/>
+      </w:pPr>
+      <w:r>
+        <w:rPr>
+          <w:rtl w:val="0"/>
+        </w:rPr>
+      </w:r>
+    </w:p>
+    <w:p>
+      <w:pPr>
+        <w:rPr/>
+      </w:pPr>
+      <w:r>
+        <w:rPr>
+          <w:rtl w:val="0"/>
+        </w:rPr>
+        <w:t xml:space="preserve">Not every issue is a bug. Many problems arise from gradual architectural drift.</w:t>
+      </w:r>
+    </w:p>
+    <w:p>
+      <w:pPr>
+        <w:rPr/>
+      </w:pPr>
+      <w:r>
+        <w:rPr>
+          <w:rtl w:val="0"/>
+        </w:rPr>
+      </w:r>
+    </w:p>
+    <w:p>
+      <w:pPr>
+        <w:rPr/>
+      </w:pPr>
+      <w:r>
+        <w:rPr>
+          <w:rtl w:val="0"/>
+        </w:rPr>
+        <w:t xml:space="preserve">Typical failure modes include:</w:t>
+      </w:r>
+    </w:p>
+    <w:p>
+      <w:pPr>
+        <w:rPr/>
+      </w:pPr>
+      <w:r>
+        <w:rPr>
+          <w:rtl w:val="0"/>
+        </w:rPr>
+      </w:r>
+    </w:p>
+    <w:p>
+      <w:pPr>
+        <w:rPr/>
+      </w:pPr>
+      <w:r>
+        <w:rPr>
+          <w:rtl w:val="0"/>
+        </w:rPr>
+        <w:t xml:space="preserve">controllers rendering HTML “just this once”</w:t>
+      </w:r>
+    </w:p>
+    <w:p>
+      <w:pPr>
+        <w:rPr/>
+      </w:pPr>
+      <w:r>
+        <w:rPr>
+          <w:rtl w:val="0"/>
+        </w:rPr>
+      </w:r>
+    </w:p>
+    <w:p>
+      <w:pPr>
+        <w:rPr/>
+      </w:pPr>
+      <w:r>
+        <w:rPr>
+          <w:rtl w:val="0"/>
+        </w:rPr>
+        <w:t xml:space="preserve">domain logic leaking into Twig</w:t>
+      </w:r>
+    </w:p>
+    <w:p>
+      <w:pPr>
+        <w:rPr/>
+      </w:pPr>
+      <w:r>
+        <w:rPr>
+          <w:rtl w:val="0"/>
+        </w:rPr>
+      </w:r>
+    </w:p>
+    <w:p>
+      <w:pPr>
+        <w:rPr/>
+      </w:pPr>
+      <w:r>
+        <w:rPr>
+          <w:rtl w:val="0"/>
+        </w:rPr>
+        <w:t xml:space="preserve">hooks taking over control flow</w:t>
+      </w:r>
+    </w:p>
+    <w:p>
+      <w:pPr>
+        <w:rPr/>
+      </w:pPr>
+      <w:r>
+        <w:rPr>
+          <w:rtl w:val="0"/>
+        </w:rPr>
+      </w:r>
+    </w:p>
+    <w:p>
+      <w:pPr>
+        <w:rPr/>
+      </w:pPr>
+      <w:r>
+        <w:rPr>
+          <w:rtl w:val="0"/>
+        </w:rPr>
+        <w:t xml:space="preserve">PageContext used as a data store</w:t>
+      </w:r>
+    </w:p>
+    <w:p>
+      <w:pPr>
+        <w:rPr/>
+      </w:pPr>
+      <w:r>
+        <w:rPr>
+          <w:rtl w:val="0"/>
+        </w:rPr>
+      </w:r>
+    </w:p>
+    <w:p>
+      <w:pPr>
+        <w:rPr/>
+      </w:pPr>
+      <w:r>
+        <w:rPr>
+          <w:rtl w:val="0"/>
+        </w:rPr>
+        <w:t xml:space="preserve">blocks treated like CMS schemas</w:t>
+      </w:r>
+    </w:p>
+    <w:p>
+      <w:pPr>
+        <w:rPr/>
+      </w:pPr>
+      <w:r>
+        <w:rPr>
+          <w:rtl w:val="0"/>
+        </w:rPr>
+      </w:r>
+    </w:p>
+    <w:p>
+      <w:pPr>
+        <w:rPr/>
+      </w:pPr>
+      <w:r>
+        <w:rPr>
+          <w:rtl w:val="0"/>
+        </w:rPr>
+        <w:t xml:space="preserve">JavaScript modules relying on implicit dependencies</w:t>
+      </w:r>
+    </w:p>
+    <w:p>
+      <w:pPr>
+        <w:rPr/>
+      </w:pPr>
+      <w:r>
+        <w:rPr>
+          <w:rtl w:val="0"/>
+        </w:rPr>
+      </w:r>
+    </w:p>
+    <w:p>
+      <w:pPr>
+        <w:rPr/>
+      </w:pPr>
+      <w:r>
+        <w:rPr>
+          <w:rtl w:val="0"/>
+        </w:rPr>
+      </w:r>
+    </w:p>
+    <w:p>
+      <w:pPr>
+        <w:rPr/>
+      </w:pPr>
+      <w:r>
+        <w:rPr>
+          <w:rtl w:val="0"/>
+        </w:rPr>
+        <w:t xml:space="preserve">These patterns may work short-term, but undermine long-term:</w:t>
+      </w:r>
+    </w:p>
+    <w:p>
+      <w:pPr>
+        <w:rPr/>
+      </w:pPr>
+      <w:r>
+        <w:rPr>
+          <w:rtl w:val="0"/>
+        </w:rPr>
+      </w:r>
+    </w:p>
+    <w:p>
+      <w:pPr>
+        <w:rPr/>
+      </w:pPr>
+      <w:r>
+        <w:rPr>
+          <w:rtl w:val="0"/>
+        </w:rPr>
+        <w:t xml:space="preserve">maintainability</w:t>
+      </w:r>
+    </w:p>
+    <w:p>
+      <w:pPr>
+        <w:rPr/>
+      </w:pPr>
+      <w:r>
+        <w:rPr>
+          <w:rtl w:val="0"/>
+        </w:rPr>
+      </w:r>
+    </w:p>
+    <w:p>
+      <w:pPr>
+        <w:rPr/>
+      </w:pPr>
+      <w:r>
+        <w:rPr>
+          <w:rtl w:val="0"/>
+        </w:rPr>
+        <w:t xml:space="preserve">testability</w:t>
+      </w:r>
+    </w:p>
+    <w:p>
+      <w:pPr>
+        <w:rPr/>
+      </w:pPr>
+      <w:r>
+        <w:rPr>
+          <w:rtl w:val="0"/>
+        </w:rPr>
+      </w:r>
+    </w:p>
+    <w:p>
+      <w:pPr>
+        <w:rPr/>
+      </w:pPr>
+      <w:r>
+        <w:rPr>
+          <w:rtl w:val="0"/>
+        </w:rPr>
+        <w:t xml:space="preserve">output control</w:t>
+      </w:r>
+    </w:p>
+    <w:p>
+      <w:pPr>
+        <w:rPr/>
+      </w:pPr>
+      <w:r>
+        <w:rPr>
+          <w:rtl w:val="0"/>
+        </w:rPr>
+      </w:r>
+    </w:p>
+    <w:p>
+      <w:pPr>
+        <w:rPr/>
+      </w:pPr>
+      <w:r>
+        <w:rPr>
+          <w:rtl w:val="0"/>
+        </w:rPr>
+      </w:r>
+    </w:p>
+    <w:p>
+      <w:pPr>
+        <w:rPr/>
+      </w:pPr>
+      <w:r>
+        <w:rPr>
+          <w:rtl w:val="0"/>
+        </w:rPr>
+        <w:t xml:space="preserve">This chapter documents such failure modes and explains how to resolve them properly.</w:t>
+      </w:r>
+    </w:p>
+    <w:p>
+      <w:pPr>
+        <w:rPr/>
+      </w:pPr>
+      <w:r>
+        <w:rPr>
+          <w:rtl w:val="0"/>
+        </w:rPr>
+      </w:r>
+    </w:p>
+    <w:p>
+      <w:pPr>
+        <w:rPr/>
+      </w:pPr>
+      <w:r>
+        <w:rPr>
+          <w:rtl w:val="0"/>
+        </w:rPr>
+      </w:r>
+    </w:p>
+    <w:p>
+      <w:pPr>
+        <w:rPr/>
+      </w:pPr>
+      <w:r>
+        <w:rPr>
+          <w:rtl w:val="0"/>
+        </w:rPr>
+        <w:t xml:space="preserve">---</w:t>
+      </w:r>
+    </w:p>
+    <w:p>
+      <w:pPr>
+        <w:rPr/>
+      </w:pPr>
+      <w:r>
+        <w:rPr>
+          <w:rtl w:val="0"/>
+        </w:rPr>
+      </w:r>
+    </w:p>
+    <w:p>
+      <w:pPr>
+        <w:rPr>
+          <w:sz w:val="28"/>
+          <w:szCs w:val="28"/>
+        </w:rPr>
+      </w:pPr>
+      <w:r>
+        <w:rPr>
+          <w:rtl w:val="0"/>
+        </w:rPr>
+        <w:t xml:space="preserve"> </w:t>
+      </w:r>
+      <w:r>
+        <w:rPr>
+          <w:sz w:val="28"/>
+          <w:szCs w:val="28"/>
+          <w:rtl w:val="0"/>
+        </w:rPr>
+        <w:t xml:space="preserve">Anti-Patterns &amp; Deliberate Non-Decisions</w:t>
+      </w:r>
+    </w:p>
+    <w:p>
+      <w:pPr>
+        <w:rPr/>
+      </w:pPr>
+      <w:r>
+        <w:rPr>
+          <w:rtl w:val="0"/>
+        </w:rPr>
+      </w:r>
+    </w:p>
+    <w:p>
+      <w:pPr>
+        <w:rPr/>
+      </w:pPr>
+      <w:r>
+        <w:rPr>
+          <w:rtl w:val="0"/>
+        </w:rPr>
+      </w:r>
+    </w:p>
+    <w:p>
+      <w:pPr>
+        <w:rPr/>
+      </w:pPr>
+      <w:r>
+        <w:rPr>
+          <w:rtl w:val="0"/>
+        </w:rPr>
+        <w:t xml:space="preserve">Purpose:</w:t>
+      </w:r>
+    </w:p>
+    <w:p>
+      <w:pPr>
+        <w:rPr/>
+      </w:pPr>
+      <w:r>
+        <w:rPr>
+          <w:rtl w:val="0"/>
+        </w:rPr>
+        <w:t xml:space="preserve">Clarify what is intentionally not supported.</w:t>
+      </w:r>
+    </w:p>
+    <w:p>
+      <w:pPr>
+        <w:rPr/>
+      </w:pPr>
+      <w:r>
+        <w:rPr>
+          <w:rtl w:val="0"/>
+        </w:rPr>
+      </w:r>
+    </w:p>
+    <w:p>
+      <w:pPr>
+        <w:rPr/>
+      </w:pPr>
+      <w:r>
+        <w:rPr>
+          <w:rtl w:val="0"/>
+        </w:rPr>
+        <w:t xml:space="preserve">Content:</w:t>
+      </w:r>
+    </w:p>
+    <w:p>
+      <w:pPr>
+        <w:rPr/>
+      </w:pPr>
+      <w:r>
+        <w:rPr>
+          <w:rtl w:val="0"/>
+        </w:rPr>
+      </w:r>
+    </w:p>
+    <w:p>
+      <w:pPr>
+        <w:rPr/>
+      </w:pPr>
+      <w:r>
+        <w:rPr>
+          <w:rtl w:val="0"/>
+        </w:rPr>
+        <w:t xml:space="preserve">Anti-patterns are allowed — but labeled</w:t>
+      </w:r>
+    </w:p>
+    <w:p>
+      <w:pPr>
+        <w:rPr/>
+      </w:pPr>
+      <w:r>
+        <w:rPr>
+          <w:rtl w:val="0"/>
+        </w:rPr>
+      </w:r>
+    </w:p>
+    <w:p>
+      <w:pPr>
+        <w:rPr/>
+      </w:pPr>
+      <w:r>
+        <w:rPr>
+          <w:rtl w:val="0"/>
+        </w:rPr>
+        <w:t xml:space="preserve">Clean Output MVC avoids hard technical bans. Instead, problematic patterns are documented explicitly.</w:t>
+      </w:r>
+    </w:p>
+    <w:p>
+      <w:pPr>
+        <w:rPr/>
+      </w:pPr>
+      <w:r>
+        <w:rPr>
+          <w:rtl w:val="0"/>
+        </w:rPr>
+      </w:r>
+    </w:p>
+    <w:p>
+      <w:pPr>
+        <w:rPr/>
+      </w:pPr>
+      <w:r>
+        <w:rPr>
+          <w:rtl w:val="0"/>
+        </w:rPr>
+        <w:t xml:space="preserve">Examples:</w:t>
+      </w:r>
+    </w:p>
+    <w:p>
+      <w:pPr>
+        <w:rPr/>
+      </w:pPr>
+      <w:r>
+        <w:rPr>
+          <w:rtl w:val="0"/>
+        </w:rPr>
+      </w:r>
+    </w:p>
+    <w:p>
+      <w:pPr>
+        <w:rPr/>
+      </w:pPr>
+      <w:r>
+        <w:rPr>
+          <w:rtl w:val="0"/>
+        </w:rPr>
+        <w:t xml:space="preserve">global helper classes</w:t>
+      </w:r>
+    </w:p>
+    <w:p>
+      <w:pPr>
+        <w:rPr/>
+      </w:pPr>
+      <w:r>
+        <w:rPr>
+          <w:rtl w:val="0"/>
+        </w:rPr>
+      </w:r>
+    </w:p>
+    <w:p>
+      <w:pPr>
+        <w:rPr/>
+      </w:pPr>
+      <w:r>
+        <w:rPr>
+          <w:rtl w:val="0"/>
+        </w:rPr>
+        <w:t xml:space="preserve">“one block does everything”</w:t>
+      </w:r>
+    </w:p>
+    <w:p>
+      <w:pPr>
+        <w:rPr/>
+      </w:pPr>
+      <w:r>
+        <w:rPr>
+          <w:rtl w:val="0"/>
+        </w:rPr>
+      </w:r>
+    </w:p>
+    <w:p>
+      <w:pPr>
+        <w:rPr/>
+      </w:pPr>
+      <w:r>
+        <w:rPr>
+          <w:rtl w:val="0"/>
+        </w:rPr>
+        <w:t xml:space="preserve">plugins producing hidden output</w:t>
+      </w:r>
+    </w:p>
+    <w:p>
+      <w:pPr>
+        <w:rPr/>
+      </w:pPr>
+      <w:r>
+        <w:rPr>
+          <w:rtl w:val="0"/>
+        </w:rPr>
+      </w:r>
+    </w:p>
+    <w:p>
+      <w:pPr>
+        <w:rPr/>
+      </w:pPr>
+      <w:r>
+        <w:rPr>
+          <w:rtl w:val="0"/>
+        </w:rPr>
+        <w:t xml:space="preserve">system hooks used as feature toggles</w:t>
+      </w:r>
+    </w:p>
+    <w:p>
+      <w:pPr>
+        <w:rPr/>
+      </w:pPr>
+      <w:r>
+        <w:rPr>
+          <w:rtl w:val="0"/>
+        </w:rPr>
+      </w:r>
+    </w:p>
+    <w:p>
+      <w:pPr>
+        <w:rPr/>
+      </w:pPr>
+      <w:r>
+        <w:rPr>
+          <w:rtl w:val="0"/>
+        </w:rPr>
+        <w:t xml:space="preserve">dynamic asset generation in controllers</w:t>
+      </w:r>
+    </w:p>
+    <w:p>
+      <w:pPr>
+        <w:rPr/>
+      </w:pPr>
+      <w:r>
+        <w:rPr>
+          <w:rtl w:val="0"/>
+        </w:rPr>
+      </w:r>
+    </w:p>
+    <w:p>
+      <w:pPr>
+        <w:rPr/>
+      </w:pPr>
+      <w:r>
+        <w:rPr>
+          <w:rtl w:val="0"/>
+        </w:rPr>
+      </w:r>
+    </w:p>
+    <w:p>
+      <w:pPr>
+        <w:rPr/>
+      </w:pPr>
+      <w:r>
+        <w:rPr>
+          <w:rtl w:val="0"/>
+        </w:rPr>
+        <w:t xml:space="preserve">These patterns are not forbidden, but considered bad practice and require strong justification.</w:t>
+      </w:r>
+    </w:p>
+    <w:p>
+      <w:pPr>
+        <w:rPr/>
+      </w:pPr>
+      <w:r>
+        <w:rPr>
+          <w:rtl w:val="0"/>
+        </w:rPr>
+      </w:r>
+    </w:p>
+    <w:p>
+      <w:pPr>
+        <w:rPr/>
+      </w:pPr>
+      <w:r>
+        <w:rPr>
+          <w:rtl w:val="0"/>
+        </w:rPr>
+        <w:t xml:space="preserve">Deliberate non-decisions</w:t>
+      </w:r>
+    </w:p>
+    <w:p>
+      <w:pPr>
+        <w:rPr/>
+      </w:pPr>
+      <w:r>
+        <w:rPr>
+          <w:rtl w:val="0"/>
+        </w:rPr>
+      </w:r>
+    </w:p>
+    <w:p>
+      <w:pPr>
+        <w:rPr/>
+      </w:pPr>
+      <w:r>
+        <w:rPr>
+          <w:rtl w:val="0"/>
+        </w:rPr>
+        <w:t xml:space="preserve">The framework intentionally avoids:</w:t>
+      </w:r>
+    </w:p>
+    <w:p>
+      <w:pPr>
+        <w:rPr/>
+      </w:pPr>
+      <w:r>
+        <w:rPr>
+          <w:rtl w:val="0"/>
+        </w:rPr>
+      </w:r>
+    </w:p>
+    <w:p>
+      <w:pPr>
+        <w:rPr/>
+      </w:pPr>
+      <w:r>
+        <w:rPr>
+          <w:rtl w:val="0"/>
+        </w:rPr>
+        <w:t xml:space="preserve">auto-discovery</w:t>
+      </w:r>
+    </w:p>
+    <w:p>
+      <w:pPr>
+        <w:rPr/>
+      </w:pPr>
+      <w:r>
+        <w:rPr>
+          <w:rtl w:val="0"/>
+        </w:rPr>
+      </w:r>
+    </w:p>
+    <w:p>
+      <w:pPr>
+        <w:rPr/>
+      </w:pPr>
+      <w:r>
+        <w:rPr>
+          <w:rtl w:val="0"/>
+        </w:rPr>
+        <w:t xml:space="preserve">plugin marketplaces</w:t>
+      </w:r>
+    </w:p>
+    <w:p>
+      <w:pPr>
+        <w:rPr/>
+      </w:pPr>
+      <w:r>
+        <w:rPr>
+          <w:rtl w:val="0"/>
+        </w:rPr>
+      </w:r>
+    </w:p>
+    <w:p>
+      <w:pPr>
+        <w:rPr/>
+      </w:pPr>
+      <w:r>
+        <w:rPr>
+          <w:rtl w:val="0"/>
+        </w:rPr>
+        <w:t xml:space="preserve">visual page builders</w:t>
+      </w:r>
+    </w:p>
+    <w:p>
+      <w:pPr>
+        <w:rPr/>
+      </w:pPr>
+      <w:r>
+        <w:rPr>
+          <w:rtl w:val="0"/>
+        </w:rPr>
+      </w:r>
+    </w:p>
+    <w:p>
+      <w:pPr>
+        <w:rPr/>
+      </w:pPr>
+      <w:r>
+        <w:rPr>
+          <w:rtl w:val="0"/>
+        </w:rPr>
+        <w:t xml:space="preserve">client-side rendering pipelines in the core</w:t>
+      </w:r>
+    </w:p>
+    <w:p>
+      <w:pPr>
+        <w:rPr/>
+      </w:pPr>
+      <w:r>
+        <w:rPr>
+          <w:rtl w:val="0"/>
+        </w:rPr>
+      </w:r>
+    </w:p>
+    <w:p>
+      <w:pPr>
+        <w:rPr/>
+      </w:pPr>
+      <w:r>
+        <w:rPr>
+          <w:rtl w:val="0"/>
+        </w:rPr>
+        <w:t xml:space="preserve">CMS features in the core</w:t>
+      </w:r>
+    </w:p>
+    <w:p>
+      <w:pPr>
+        <w:rPr/>
+      </w:pPr>
+      <w:r>
+        <w:rPr>
+          <w:rtl w:val="0"/>
+        </w:rPr>
+      </w:r>
+    </w:p>
+    <w:p>
+      <w:pPr>
+        <w:rPr/>
+      </w:pPr>
+      <w:r>
+        <w:rPr>
+          <w:rtl w:val="0"/>
+        </w:rPr>
+      </w:r>
+    </w:p>
+    <w:p>
+      <w:pPr>
+        <w:rPr/>
+      </w:pPr>
+      <w:r>
+        <w:rPr>
+          <w:rtl w:val="0"/>
+        </w:rPr>
+        <w:t xml:space="preserve">Not for ideological reasons, but to protect output quality and predictability.</w:t>
+      </w:r>
+    </w:p>
+    <w:p>
+      <w:pPr>
+        <w:rPr/>
+      </w:pPr>
+      <w:r>
+        <w:rPr>
+          <w:rtl w:val="0"/>
+        </w:rPr>
+      </w:r>
+    </w:p>
+    <w:p>
+      <w:pPr>
+        <w:rPr/>
+      </w:pPr>
+      <w:r>
+        <w:rPr>
+          <w:rtl w:val="0"/>
+        </w:rPr>
+      </w:r>
+    </w:p>
+    <w:p>
+      <w:pPr>
+        <w:rPr/>
+      </w:pPr>
+      <w:r>
+        <w:rPr>
+          <w:rtl w:val="0"/>
+        </w:rPr>
+        <w:t xml:space="preserve">---</w:t>
+      </w:r>
+    </w:p>
+    <w:p>
+      <w:pPr>
+        <w:rPr/>
+      </w:pPr>
+      <w:r>
+        <w:rPr>
+          <w:rtl w:val="0"/>
+        </w:rPr>
+      </w:r>
+    </w:p>
+    <w:p>
+      <w:pPr>
+        <w:rPr>
+          <w:sz w:val="28"/>
+          <w:szCs w:val="28"/>
+        </w:rPr>
+      </w:pPr>
+      <w:r>
+        <w:rPr>
+          <w:sz w:val="28"/>
+          <w:szCs w:val="28"/>
+          <w:rtl w:val="0"/>
+        </w:rPr>
+        <w:t xml:space="preserve">Evolution Examples &amp; Clean Extension Paths</w:t>
+      </w:r>
+    </w:p>
+    <w:p>
+      <w:pPr>
+        <w:rPr/>
+      </w:pPr>
+      <w:r>
+        <w:rPr>
+          <w:rtl w:val="0"/>
+        </w:rPr>
+      </w:r>
+    </w:p>
+    <w:p>
+      <w:pPr>
+        <w:rPr/>
+      </w:pPr>
+      <w:r>
+        <w:rPr>
+          <w:rtl w:val="0"/>
+        </w:rPr>
+        <w:t xml:space="preserve">Purpose:</w:t>
+      </w:r>
+    </w:p>
+    <w:p>
+      <w:pPr>
+        <w:rPr/>
+      </w:pPr>
+      <w:r>
+        <w:rPr>
+          <w:rtl w:val="0"/>
+        </w:rPr>
+        <w:t xml:space="preserve">Show how real-world requirements can evolve cleanly.</w:t>
+      </w:r>
+    </w:p>
+    <w:p>
+      <w:pPr>
+        <w:rPr/>
+      </w:pPr>
+      <w:r>
+        <w:rPr>
+          <w:rtl w:val="0"/>
+        </w:rPr>
+      </w:r>
+    </w:p>
+    <w:p>
+      <w:pPr>
+        <w:rPr/>
+      </w:pPr>
+      <w:r>
+        <w:rPr>
+          <w:rtl w:val="0"/>
+        </w:rPr>
+        <w:t xml:space="preserve">Content:</w:t>
+      </w:r>
+    </w:p>
+    <w:p>
+      <w:pPr>
+        <w:rPr/>
+      </w:pPr>
+      <w:r>
+        <w:rPr>
+          <w:rtl w:val="0"/>
+        </w:rPr>
+      </w:r>
+    </w:p>
+    <w:p>
+      <w:pPr>
+        <w:rPr/>
+      </w:pPr>
+      <w:r>
+        <w:rPr>
+          <w:rtl w:val="0"/>
+        </w:rPr>
+        <w:t xml:space="preserve">Evolution without breaking the core</w:t>
+      </w:r>
+    </w:p>
+    <w:p>
+      <w:pPr>
+        <w:rPr/>
+      </w:pPr>
+      <w:r>
+        <w:rPr>
+          <w:rtl w:val="0"/>
+        </w:rPr>
+      </w:r>
+    </w:p>
+    <w:p>
+      <w:pPr>
+        <w:rPr/>
+      </w:pPr>
+      <w:r>
+        <w:rPr>
+          <w:rtl w:val="0"/>
+        </w:rPr>
+        <w:t xml:space="preserve">Projects grow. This chapter outlines typical growth paths without undermining the architecture.</w:t>
+      </w:r>
+    </w:p>
+    <w:p>
+      <w:pPr>
+        <w:rPr/>
+      </w:pPr>
+      <w:r>
+        <w:rPr>
+          <w:rtl w:val="0"/>
+        </w:rPr>
+      </w:r>
+    </w:p>
+    <w:p>
+      <w:pPr>
+        <w:rPr/>
+      </w:pPr>
+      <w:r>
+        <w:rPr>
+          <w:rtl w:val="0"/>
+        </w:rPr>
+        <w:t xml:space="preserve">Examples:</w:t>
+      </w:r>
+    </w:p>
+    <w:p>
+      <w:pPr>
+        <w:rPr/>
+      </w:pPr>
+      <w:r>
+        <w:rPr>
+          <w:rtl w:val="0"/>
+        </w:rPr>
+      </w:r>
+    </w:p>
+    <w:p>
+      <w:pPr>
+        <w:rPr/>
+      </w:pPr>
+      <w:r>
+        <w:rPr>
+          <w:rtl w:val="0"/>
+        </w:rPr>
+        <w:t xml:space="preserve">growing domain logic → services or components</w:t>
+      </w:r>
+    </w:p>
+    <w:p>
+      <w:pPr>
+        <w:rPr/>
+      </w:pPr>
+      <w:r>
+        <w:rPr>
+          <w:rtl w:val="0"/>
+        </w:rPr>
+      </w:r>
+    </w:p>
+    <w:p>
+      <w:pPr>
+        <w:rPr/>
+      </w:pPr>
+      <w:r>
+        <w:rPr>
+          <w:rtl w:val="0"/>
+        </w:rPr>
+        <w:t xml:space="preserve">authentication needs → dedicated component, not hooks</w:t>
+      </w:r>
+    </w:p>
+    <w:p>
+      <w:pPr>
+        <w:rPr/>
+      </w:pPr>
+      <w:r>
+        <w:rPr>
+          <w:rtl w:val="0"/>
+        </w:rPr>
+      </w:r>
+    </w:p>
+    <w:p>
+      <w:pPr>
+        <w:rPr/>
+      </w:pPr>
+      <w:r>
+        <w:rPr>
+          <w:rtl w:val="0"/>
+        </w:rPr>
+        <w:t xml:space="preserve">increasing interactivity → separate frontend stack</w:t>
+      </w:r>
+    </w:p>
+    <w:p>
+      <w:pPr>
+        <w:rPr/>
+      </w:pPr>
+      <w:r>
+        <w:rPr>
+          <w:rtl w:val="0"/>
+        </w:rPr>
+      </w:r>
+    </w:p>
+    <w:p>
+      <w:pPr>
+        <w:rPr/>
+      </w:pPr>
+      <w:r>
+        <w:rPr>
+          <w:rtl w:val="0"/>
+        </w:rPr>
+        <w:t xml:space="preserve">SEO-friendly URLs → router &amp; controller strategy</w:t>
+      </w:r>
+    </w:p>
+    <w:p>
+      <w:pPr>
+        <w:rPr/>
+      </w:pPr>
+      <w:r>
+        <w:rPr>
+          <w:rtl w:val="0"/>
+        </w:rPr>
+      </w:r>
+    </w:p>
+    <w:p>
+      <w:pPr>
+        <w:rPr/>
+      </w:pPr>
+      <w:r>
+        <w:rPr>
+          <w:rtl w:val="0"/>
+        </w:rPr>
+        <w:t xml:space="preserve">editorial needs → external CMS on top of the core</w:t>
+      </w:r>
+    </w:p>
+    <w:p>
+      <w:pPr>
+        <w:rPr/>
+      </w:pPr>
+      <w:r>
+        <w:rPr>
+          <w:rtl w:val="0"/>
+        </w:rPr>
+      </w:r>
+    </w:p>
+    <w:p>
+      <w:pPr>
+        <w:rPr/>
+      </w:pPr>
+      <w:r>
+        <w:rPr>
+          <w:rtl w:val="0"/>
+        </w:rPr>
+      </w:r>
+    </w:p>
+    <w:p>
+      <w:pPr>
+        <w:rPr/>
+      </w:pPr>
+      <w:r>
+        <w:rPr>
+          <w:rtl w:val="0"/>
+        </w:rPr>
+        <w:t xml:space="preserve">The goal is not unlimited flexibility, but controlled evolution.</w:t>
+      </w:r>
+    </w:p>
+    <w:p>
+      <w:pPr>
+        <w:rPr/>
+      </w:pPr>
+      <w:r>
+        <w:rPr>
+          <w:rtl w:val="0"/>
+        </w:rPr>
       </w:r>
     </w:p>
     <w:p>

</xml_diff>